<commit_message>
Updated 3 Introduction and Motivations
</commit_message>
<xml_diff>
--- a/doc/word/3 Introduction and Motivations.docx
+++ b/doc/word/3 Introduction and Motivations.docx
@@ -18,7 +18,16 @@
           <w:sz w:val="32"/>
           <w:szCs w:val="32"/>
         </w:rPr>
-        <w:t>3   Introduction and Motivations</w:t>
+        <w:t xml:space="preserve">3   </w:t>
+      </w:r>
+      <w:r>
+        <w:rPr>
+          <w:rFonts w:ascii="Arial" w:hAnsi="Arial" w:cs="Arial"/>
+          <w:b/>
+          <w:sz w:val="32"/>
+          <w:szCs w:val="32"/>
+        </w:rPr>
+        <w:t>Description of the Model</w:t>
       </w:r>
     </w:p>
     <w:p>
@@ -97,6 +106,12 @@
         <w:rPr>
           <w:rFonts w:ascii="Arial" w:hAnsi="Arial" w:cs="Arial"/>
         </w:rPr>
+        <w:t xml:space="preserve">total generation in </w:t>
+      </w:r>
+      <w:r>
+        <w:rPr>
+          <w:rFonts w:ascii="Arial" w:hAnsi="Arial" w:cs="Arial"/>
+        </w:rPr>
         <w:t xml:space="preserve">a </w:t>
       </w:r>
       <w:r>
@@ -251,12 +266,26 @@
           <w:rFonts w:ascii="Helvetica Neue" w:hAnsi="Helvetica Neue" w:cs="Helvetica Neue"/>
           <w:kern w:val="0"/>
         </w:rPr>
-        <w:t xml:space="preserve"> due to office use, domestic demand, and, in certain seasons, the fall darkness.</w:t>
+        <w:t xml:space="preserve"> due to office use, domestic demand, and, in certain seasons, the fall </w:t>
       </w:r>
       <w:r>
         <w:rPr>
           <w:rFonts w:ascii="Helvetica Neue" w:hAnsi="Helvetica Neue" w:cs="Helvetica Neue"/>
           <w:kern w:val="0"/>
+        </w:rPr>
+        <w:t xml:space="preserve">of </w:t>
+      </w:r>
+      <w:r>
+        <w:rPr>
+          <w:rFonts w:ascii="Helvetica Neue" w:hAnsi="Helvetica Neue" w:cs="Helvetica Neue"/>
+          <w:kern w:val="0"/>
+        </w:rPr>
+        <w:t>darkness.</w:t>
+      </w:r>
+      <w:r>
+        <w:rPr>
+          <w:rFonts w:ascii="Helvetica Neue" w:hAnsi="Helvetica Neue" w:cs="Helvetica Neue"/>
+          <w:kern w:val="0"/>
           <w:vertAlign w:val="superscript"/>
         </w:rPr>
         <w:t>[3]</w:t>
@@ -412,28 +441,21 @@
           <w:rFonts w:ascii="Arial" w:hAnsi="Arial" w:cs="Arial"/>
           <w:lang w:eastAsia="ko-KR"/>
         </w:rPr>
-        <w:t xml:space="preserve">to be able </w:t>
-      </w:r>
-      <w:r>
-        <w:rPr>
-          <w:rFonts w:ascii="Arial" w:hAnsi="Arial" w:cs="Arial"/>
-          <w:lang w:eastAsia="ko-KR"/>
-        </w:rPr>
-        <w:t>to</w:t>
-      </w:r>
-      <w:r>
-        <w:rPr>
-          <w:rFonts w:ascii="Arial" w:hAnsi="Arial" w:cs="Arial"/>
-          <w:lang w:eastAsia="ko-KR"/>
-        </w:rPr>
-        <w:t xml:space="preserve"> supply enough power required to charge hundreds of thousands of EVs at the same time</w:t>
-      </w:r>
-      <w:r>
-        <w:rPr>
-          <w:rFonts w:ascii="Arial" w:hAnsi="Arial" w:cs="Arial"/>
-          <w:lang w:eastAsia="ko-KR"/>
-        </w:rPr>
-        <w:t xml:space="preserve"> and</w:t>
+        <w:t xml:space="preserve">to </w:t>
+      </w:r>
+      <w:r>
+        <w:rPr>
+          <w:rFonts w:ascii="Arial" w:hAnsi="Arial" w:cs="Arial"/>
+          <w:lang w:eastAsia="ko-KR"/>
+        </w:rPr>
+        <w:t xml:space="preserve">either increase its generation capacity or </w:t>
+      </w:r>
+      <w:r>
+        <w:rPr>
+          <w:rFonts w:ascii="Arial" w:hAnsi="Arial" w:cs="Arial"/>
+          <w:lang w:eastAsia="ko-KR"/>
+        </w:rPr>
+        <w:t>manage the demand in a more efficient way</w:t>
       </w:r>
       <w:r>
         <w:rPr>
@@ -447,14 +469,72 @@
           <w:rFonts w:ascii="Arial" w:hAnsi="Arial" w:cs="Arial"/>
           <w:lang w:eastAsia="ko-KR"/>
         </w:rPr>
-        <w:t xml:space="preserve">that </w:t>
-      </w:r>
-      <w:r>
-        <w:rPr>
-          <w:rFonts w:ascii="Arial" w:hAnsi="Arial" w:cs="Arial"/>
-          <w:lang w:eastAsia="ko-KR"/>
-        </w:rPr>
-        <w:t>it would be a meaningful work to propose a model that analyzes and resolves this issue.</w:t>
+        <w:t xml:space="preserve">in order </w:t>
+      </w:r>
+      <w:r>
+        <w:rPr>
+          <w:rFonts w:ascii="Arial" w:hAnsi="Arial" w:cs="Arial"/>
+          <w:lang w:eastAsia="ko-KR"/>
+        </w:rPr>
+        <w:t xml:space="preserve">to </w:t>
+      </w:r>
+      <w:r>
+        <w:rPr>
+          <w:rFonts w:ascii="Arial" w:hAnsi="Arial" w:cs="Arial"/>
+          <w:lang w:eastAsia="ko-KR"/>
+        </w:rPr>
+        <w:t>supply enough power required to charge hundreds of thousands of EVs</w:t>
+      </w:r>
+      <w:r>
+        <w:rPr>
+          <w:rFonts w:ascii="Arial" w:hAnsi="Arial" w:cs="Arial"/>
+          <w:lang w:eastAsia="ko-KR"/>
+        </w:rPr>
+        <w:t xml:space="preserve"> everyday</w:t>
+      </w:r>
+      <w:r>
+        <w:rPr>
+          <w:rFonts w:ascii="Arial" w:hAnsi="Arial" w:cs="Arial"/>
+          <w:lang w:eastAsia="ko-KR"/>
+        </w:rPr>
+        <w:t xml:space="preserve">. The former </w:t>
+      </w:r>
+      <w:r>
+        <w:rPr>
+          <w:rFonts w:ascii="Arial" w:hAnsi="Arial" w:cs="Arial"/>
+          <w:lang w:eastAsia="ko-KR"/>
+        </w:rPr>
+        <w:t>proposal</w:t>
+      </w:r>
+      <w:r>
+        <w:rPr>
+          <w:rFonts w:ascii="Arial" w:hAnsi="Arial" w:cs="Arial"/>
+          <w:lang w:eastAsia="ko-KR"/>
+        </w:rPr>
+        <w:t xml:space="preserve"> seems less ideal because it will lead to even more severe underutilization of facilities</w:t>
+      </w:r>
+      <w:r>
+        <w:rPr>
+          <w:rFonts w:ascii="Arial" w:hAnsi="Arial" w:cs="Arial"/>
+          <w:lang w:eastAsia="ko-KR"/>
+        </w:rPr>
+        <w:t>.</w:t>
+      </w:r>
+      <w:r>
+        <w:rPr>
+          <w:rFonts w:ascii="Arial" w:hAnsi="Arial" w:cs="Arial"/>
+          <w:lang w:eastAsia="ko-KR"/>
+        </w:rPr>
+        <w:t xml:space="preserve"> The second option—more efficient managem</w:t>
+      </w:r>
+      <w:bookmarkStart w:id="0" w:name="_GoBack"/>
+      <w:bookmarkEnd w:id="0"/>
+      <w:r>
+        <w:rPr>
+          <w:rFonts w:ascii="Arial" w:hAnsi="Arial" w:cs="Arial"/>
+          <w:lang w:eastAsia="ko-KR"/>
+        </w:rPr>
+        <w:t>ent of demand—can be achieved in a few different ways.</w:t>
       </w:r>
     </w:p>
     <w:p>
@@ -925,8 +1005,6 @@
           <w:lang w:eastAsia="ko-KR"/>
         </w:rPr>
       </w:pPr>
-      <w:bookmarkStart w:id="0" w:name="_GoBack"/>
-      <w:bookmarkEnd w:id="0"/>
       <w:r>
         <w:rPr>
           <w:rFonts w:ascii="Arial" w:hAnsi="Arial" w:cs="Arial"/>

</xml_diff>

<commit_message>
Updated Introduction and Motivations
</commit_message>
<xml_diff>
--- a/doc/word/3 Introduction and Motivations.docx
+++ b/doc/word/3 Introduction and Motivations.docx
@@ -455,7 +455,7 @@
           <w:rFonts w:ascii="Arial" w:hAnsi="Arial" w:cs="Arial"/>
           <w:lang w:eastAsia="ko-KR"/>
         </w:rPr>
-        <w:t>manage the demand in a more efficient way</w:t>
+        <w:t>efficiently alleviate the peak demand</w:t>
       </w:r>
       <w:r>
         <w:rPr>
@@ -525,16 +525,158 @@
           <w:rFonts w:ascii="Arial" w:hAnsi="Arial" w:cs="Arial"/>
           <w:lang w:eastAsia="ko-KR"/>
         </w:rPr>
-        <w:t xml:space="preserve"> The second option—more efficient managem</w:t>
-      </w:r>
-      <w:bookmarkStart w:id="0" w:name="_GoBack"/>
-      <w:bookmarkEnd w:id="0"/>
-      <w:r>
-        <w:rPr>
-          <w:rFonts w:ascii="Arial" w:hAnsi="Arial" w:cs="Arial"/>
-          <w:lang w:eastAsia="ko-KR"/>
-        </w:rPr>
-        <w:t>ent of demand—can be achieved in a few different ways.</w:t>
+        <w:t xml:space="preserve"> The second option</w:t>
+      </w:r>
+      <w:r>
+        <w:rPr>
+          <w:rFonts w:ascii="Arial" w:hAnsi="Arial" w:cs="Arial"/>
+          <w:lang w:eastAsia="ko-KR"/>
+        </w:rPr>
+        <w:t xml:space="preserve">—alleviating the peak demand—secures higher grid robustness, </w:t>
+      </w:r>
+      <w:r>
+        <w:rPr>
+          <w:rFonts w:ascii="Arial" w:hAnsi="Arial" w:cs="Arial"/>
+          <w:lang w:eastAsia="ko-KR"/>
+        </w:rPr>
+        <w:t>the ability of</w:t>
+      </w:r>
+      <w:r>
+        <w:rPr>
+          <w:rFonts w:ascii="Arial" w:hAnsi="Arial" w:cs="Arial"/>
+          <w:lang w:eastAsia="ko-KR"/>
+        </w:rPr>
+        <w:t xml:space="preserve"> </w:t>
+      </w:r>
+      <w:r>
+        <w:rPr>
+          <w:rFonts w:ascii="Arial" w:hAnsi="Arial" w:cs="Arial"/>
+          <w:lang w:eastAsia="ko-KR"/>
+        </w:rPr>
+        <w:t xml:space="preserve">a network to withstand an unexpected event without degradation in </w:t>
+      </w:r>
+      <w:proofErr w:type="gramStart"/>
+      <w:r>
+        <w:rPr>
+          <w:rFonts w:ascii="Arial" w:hAnsi="Arial" w:cs="Arial"/>
+          <w:lang w:eastAsia="ko-KR"/>
+        </w:rPr>
+        <w:t>performance.</w:t>
+      </w:r>
+      <w:r>
+        <w:rPr>
+          <w:rFonts w:ascii="Arial" w:hAnsi="Arial" w:cs="Arial"/>
+          <w:vertAlign w:val="superscript"/>
+          <w:lang w:eastAsia="ko-KR"/>
+        </w:rPr>
+        <w:t>[</w:t>
+      </w:r>
+      <w:proofErr w:type="gramEnd"/>
+      <w:r>
+        <w:rPr>
+          <w:rFonts w:ascii="Arial" w:hAnsi="Arial" w:cs="Arial"/>
+          <w:vertAlign w:val="superscript"/>
+          <w:lang w:eastAsia="ko-KR"/>
+        </w:rPr>
+        <w:t>5]</w:t>
+      </w:r>
+      <w:r>
+        <w:rPr>
+          <w:rFonts w:ascii="Arial" w:hAnsi="Arial" w:cs="Arial"/>
+          <w:lang w:eastAsia="ko-KR"/>
+        </w:rPr>
+        <w:t xml:space="preserve"> In a grid system that supports electric vehicles, a lower peak load</w:t>
+      </w:r>
+      <w:r>
+        <w:rPr>
+          <w:rFonts w:ascii="Arial" w:hAnsi="Arial" w:cs="Arial"/>
+          <w:lang w:eastAsia="ko-KR"/>
+        </w:rPr>
+        <w:t xml:space="preserve"> induced by EVs</w:t>
+      </w:r>
+      <w:r>
+        <w:rPr>
+          <w:rFonts w:ascii="Arial" w:hAnsi="Arial" w:cs="Arial"/>
+          <w:lang w:eastAsia="ko-KR"/>
+        </w:rPr>
+        <w:t xml:space="preserve"> directly leads to </w:t>
+      </w:r>
+      <w:r>
+        <w:rPr>
+          <w:rFonts w:ascii="Arial" w:hAnsi="Arial" w:cs="Arial"/>
+          <w:lang w:eastAsia="ko-KR"/>
+        </w:rPr>
+        <w:t>greater</w:t>
+      </w:r>
+      <w:r>
+        <w:rPr>
+          <w:rFonts w:ascii="Arial" w:hAnsi="Arial" w:cs="Arial"/>
+          <w:lang w:eastAsia="ko-KR"/>
+        </w:rPr>
+        <w:t xml:space="preserve"> capacity to </w:t>
+      </w:r>
+      <w:r>
+        <w:rPr>
+          <w:rFonts w:ascii="Arial" w:hAnsi="Arial" w:cs="Arial"/>
+          <w:lang w:eastAsia="ko-KR"/>
+        </w:rPr>
+        <w:t xml:space="preserve">serve </w:t>
+      </w:r>
+      <w:r>
+        <w:rPr>
+          <w:rFonts w:ascii="Arial" w:hAnsi="Arial" w:cs="Arial"/>
+          <w:lang w:eastAsia="ko-KR"/>
+        </w:rPr>
+        <w:t>other unexpected demands.</w:t>
+      </w:r>
+      <w:r>
+        <w:rPr>
+          <w:rFonts w:ascii="Arial" w:hAnsi="Arial" w:cs="Arial"/>
+          <w:lang w:eastAsia="ko-KR"/>
+        </w:rPr>
+        <w:t xml:space="preserve"> </w:t>
+      </w:r>
+      <w:r>
+        <w:rPr>
+          <w:rFonts w:ascii="Arial" w:hAnsi="Arial" w:cs="Arial"/>
+          <w:lang w:eastAsia="ko-KR"/>
+        </w:rPr>
+        <w:t>Efficient</w:t>
+      </w:r>
+      <w:r>
+        <w:rPr>
+          <w:rFonts w:ascii="Arial" w:hAnsi="Arial" w:cs="Arial"/>
+          <w:lang w:eastAsia="ko-KR"/>
+        </w:rPr>
+        <w:t xml:space="preserve"> demand management can be achieved </w:t>
+      </w:r>
+      <w:r>
+        <w:rPr>
+          <w:rFonts w:ascii="Arial" w:hAnsi="Arial" w:cs="Arial"/>
+          <w:lang w:eastAsia="ko-KR"/>
+        </w:rPr>
+        <w:t>in</w:t>
+      </w:r>
+      <w:r>
+        <w:rPr>
+          <w:rFonts w:ascii="Arial" w:hAnsi="Arial" w:cs="Arial"/>
+          <w:lang w:eastAsia="ko-KR"/>
+        </w:rPr>
+        <w:t xml:space="preserve"> a few different </w:t>
+      </w:r>
+      <w:r>
+        <w:rPr>
+          <w:rFonts w:ascii="Arial" w:hAnsi="Arial" w:cs="Arial"/>
+          <w:lang w:eastAsia="ko-KR"/>
+        </w:rPr>
+        <w:t>ways</w:t>
+      </w:r>
+      <w:r>
+        <w:rPr>
+          <w:rFonts w:ascii="Arial" w:hAnsi="Arial" w:cs="Arial"/>
+          <w:lang w:eastAsia="ko-KR"/>
+        </w:rPr>
+        <w:t>.</w:t>
       </w:r>
     </w:p>
     <w:p>
@@ -729,15 +871,6 @@
       <w:pPr>
         <w:rPr>
           <w:rFonts w:ascii="Arial" w:hAnsi="Arial" w:cs="Arial"/>
-          <w:kern w:val="0"/>
-          <w:lang w:eastAsia="ko-KR"/>
-        </w:rPr>
-      </w:pPr>
-    </w:p>
-    <w:p>
-      <w:pPr>
-        <w:rPr>
-          <w:rFonts w:ascii="Arial" w:hAnsi="Arial" w:cs="Arial"/>
           <w:b/>
           <w:kern w:val="0"/>
           <w:sz w:val="28"/>
@@ -796,23 +929,15 @@
           <w:kern w:val="0"/>
           <w:lang w:eastAsia="ko-KR"/>
         </w:rPr>
-        <w:t xml:space="preserve"> to analyze the power consumption of </w:t>
-      </w:r>
-      <w:r>
-        <w:rPr>
-          <w:rFonts w:ascii="Arial" w:hAnsi="Arial" w:cs="Arial"/>
-          <w:kern w:val="0"/>
-          <w:lang w:eastAsia="ko-KR"/>
-        </w:rPr>
-        <w:t xml:space="preserve">EVs </w:t>
-      </w:r>
-      <w:r>
-        <w:rPr>
-          <w:rFonts w:ascii="Arial" w:hAnsi="Arial" w:cs="Arial"/>
-          <w:kern w:val="0"/>
-          <w:lang w:eastAsia="ko-KR"/>
-        </w:rPr>
-        <w:t xml:space="preserve">in a </w:t>
+        <w:t xml:space="preserve"> to analyze </w:t>
+      </w:r>
+      <w:r>
+        <w:rPr>
+          <w:rFonts w:ascii="Arial" w:hAnsi="Arial" w:cs="Arial"/>
+          <w:kern w:val="0"/>
+          <w:lang w:eastAsia="ko-KR"/>
+        </w:rPr>
+        <w:t xml:space="preserve">a smart </w:t>
       </w:r>
       <w:proofErr w:type="spellStart"/>
       <w:r>
@@ -830,7 +955,7 @@
           <w:kern w:val="0"/>
           <w:lang w:eastAsia="ko-KR"/>
         </w:rPr>
-        <w:t xml:space="preserve"> when different charging plans are applied. </w:t>
+        <w:t xml:space="preserve"> with EVs. </w:t>
       </w:r>
       <w:r>
         <w:rPr>
@@ -869,7 +994,39 @@
           <w:kern w:val="0"/>
           <w:lang w:eastAsia="ko-KR"/>
         </w:rPr>
-        <w:t xml:space="preserve">How does the total power consumption of the </w:t>
+        <w:t>How do</w:t>
+      </w:r>
+      <w:r>
+        <w:rPr>
+          <w:rFonts w:ascii="Arial" w:hAnsi="Arial" w:cs="Arial"/>
+          <w:kern w:val="0"/>
+          <w:lang w:eastAsia="ko-KR"/>
+        </w:rPr>
+        <w:t>es</w:t>
+      </w:r>
+      <w:r>
+        <w:rPr>
+          <w:rFonts w:ascii="Arial" w:hAnsi="Arial" w:cs="Arial"/>
+          <w:kern w:val="0"/>
+          <w:lang w:eastAsia="ko-KR"/>
+        </w:rPr>
+        <w:t xml:space="preserve"> the total power consumption of </w:t>
+      </w:r>
+      <w:r>
+        <w:rPr>
+          <w:rFonts w:ascii="Arial" w:hAnsi="Arial" w:cs="Arial"/>
+          <w:kern w:val="0"/>
+          <w:lang w:eastAsia="ko-KR"/>
+        </w:rPr>
+        <w:t>a model smart</w:t>
+      </w:r>
+      <w:r>
+        <w:rPr>
+          <w:rFonts w:ascii="Arial" w:hAnsi="Arial" w:cs="Arial"/>
+          <w:kern w:val="0"/>
+          <w:lang w:eastAsia="ko-KR"/>
+        </w:rPr>
+        <w:t xml:space="preserve"> </w:t>
       </w:r>
       <w:proofErr w:type="spellStart"/>
       <w:r>
@@ -888,6 +1045,22 @@
           <w:lang w:eastAsia="ko-KR"/>
         </w:rPr>
         <w:t xml:space="preserve"> change throughout a day?</w:t>
+      </w:r>
+      <w:r>
+        <w:rPr>
+          <w:rFonts w:ascii="Arial" w:hAnsi="Arial" w:cs="Arial"/>
+          <w:kern w:val="0"/>
+          <w:lang w:eastAsia="ko-KR"/>
+        </w:rPr>
+        <w:t xml:space="preserve"> </w:t>
+      </w:r>
+      <w:r>
+        <w:rPr>
+          <w:rFonts w:ascii="Arial" w:hAnsi="Arial" w:cs="Arial"/>
+          <w:kern w:val="0"/>
+          <w:lang w:eastAsia="ko-KR"/>
+        </w:rPr>
+        <w:t>When does the peak demand occur?</w:t>
       </w:r>
     </w:p>
     <w:p>
@@ -909,7 +1082,7 @@
           <w:kern w:val="0"/>
           <w:lang w:eastAsia="ko-KR"/>
         </w:rPr>
-        <w:t>When does the peak demand occur?</w:t>
+        <w:t>How and how much can this peak demand be alleviated?</w:t>
       </w:r>
     </w:p>
     <w:p>
@@ -931,7 +1104,25 @@
           <w:kern w:val="0"/>
           <w:lang w:eastAsia="ko-KR"/>
         </w:rPr>
-        <w:t>How and how much can this peak demand be alleviated?</w:t>
+        <w:t xml:space="preserve">How and how much does the </w:t>
+      </w:r>
+      <w:proofErr w:type="spellStart"/>
+      <w:r>
+        <w:rPr>
+          <w:rFonts w:ascii="Arial" w:hAnsi="Arial" w:cs="Arial"/>
+          <w:kern w:val="0"/>
+          <w:lang w:eastAsia="ko-KR"/>
+        </w:rPr>
+        <w:t>microgrid</w:t>
+      </w:r>
+      <w:proofErr w:type="spellEnd"/>
+      <w:r>
+        <w:rPr>
+          <w:rFonts w:ascii="Arial" w:hAnsi="Arial" w:cs="Arial"/>
+          <w:kern w:val="0"/>
+          <w:lang w:eastAsia="ko-KR"/>
+        </w:rPr>
+        <w:t xml:space="preserve"> save total cost?</w:t>
       </w:r>
     </w:p>
     <w:p>
@@ -953,7 +1144,7 @@
           <w:kern w:val="0"/>
           <w:lang w:eastAsia="ko-KR"/>
         </w:rPr>
-        <w:t xml:space="preserve">How does the smart </w:t>
+        <w:t xml:space="preserve">How does the </w:t>
       </w:r>
       <w:proofErr w:type="spellStart"/>
       <w:r>
@@ -971,29 +1162,23 @@
           <w:kern w:val="0"/>
           <w:lang w:eastAsia="ko-KR"/>
         </w:rPr>
-        <w:t xml:space="preserve"> find its optimal solution?</w:t>
-      </w:r>
-    </w:p>
-    <w:p>
-      <w:pPr>
-        <w:pStyle w:val="ListParagraph"/>
-        <w:numPr>
-          <w:ilvl w:val="0"/>
-          <w:numId w:val="2"/>
-        </w:numPr>
-        <w:rPr>
-          <w:rFonts w:ascii="Arial" w:hAnsi="Arial" w:cs="Arial"/>
-          <w:kern w:val="0"/>
-          <w:lang w:eastAsia="ko-KR"/>
-        </w:rPr>
-      </w:pPr>
-      <w:r>
-        <w:rPr>
-          <w:rFonts w:ascii="Arial" w:hAnsi="Arial" w:cs="Arial"/>
-          <w:kern w:val="0"/>
-          <w:lang w:eastAsia="ko-KR"/>
-        </w:rPr>
-        <w:t>How does the effect of this solution change as some of the independent variables of the model vary?</w:t>
+        <w:t xml:space="preserve"> find its optimal solution</w:t>
+      </w:r>
+      <w:r>
+        <w:rPr>
+          <w:rFonts w:ascii="Arial" w:hAnsi="Arial" w:cs="Arial"/>
+          <w:kern w:val="0"/>
+          <w:lang w:eastAsia="ko-KR"/>
+        </w:rPr>
+        <w:t>s for grid robustness and cost reduction</w:t>
+      </w:r>
+      <w:r>
+        <w:rPr>
+          <w:rFonts w:ascii="Arial" w:hAnsi="Arial" w:cs="Arial"/>
+          <w:kern w:val="0"/>
+          <w:lang w:eastAsia="ko-KR"/>
+        </w:rPr>
+        <w:t>?</w:t>
       </w:r>
     </w:p>
     <w:p>
@@ -1002,14 +1187,17 @@
         <w:jc w:val="left"/>
         <w:rPr>
           <w:rFonts w:ascii="Arial" w:hAnsi="Arial" w:cs="Arial"/>
-          <w:lang w:eastAsia="ko-KR"/>
-        </w:rPr>
-      </w:pPr>
-      <w:r>
-        <w:rPr>
-          <w:rFonts w:ascii="Arial" w:hAnsi="Arial" w:cs="Arial"/>
-          <w:lang w:eastAsia="ko-KR"/>
-        </w:rPr>
+          <w:kern w:val="0"/>
+          <w:lang w:eastAsia="ko-KR"/>
+        </w:rPr>
+      </w:pPr>
+      <w:r>
+        <w:rPr>
+          <w:rFonts w:ascii="Arial" w:hAnsi="Arial" w:cs="Arial"/>
+          <w:kern w:val="0"/>
+          <w:lang w:eastAsia="ko-KR"/>
+        </w:rPr>
+        <w:lastRenderedPageBreak/>
         <w:br w:type="page"/>
       </w:r>
     </w:p>
@@ -1018,14 +1206,16 @@
         <w:rPr>
           <w:rFonts w:ascii="Arial" w:hAnsi="Arial" w:cs="Arial"/>
           <w:kern w:val="0"/>
-        </w:rPr>
-      </w:pPr>
-      <w:r>
-        <w:rPr>
-          <w:rFonts w:ascii="Arial" w:hAnsi="Arial" w:cs="Arial"/>
-          <w:lang w:eastAsia="ko-KR"/>
-        </w:rPr>
-        <w:lastRenderedPageBreak/>
+          <w:lang w:eastAsia="ko-KR"/>
+        </w:rPr>
+      </w:pPr>
+      <w:bookmarkStart w:id="0" w:name="_GoBack"/>
+      <w:bookmarkEnd w:id="0"/>
+      <w:r>
+        <w:rPr>
+          <w:rFonts w:ascii="Arial" w:hAnsi="Arial" w:cs="Arial"/>
+          <w:lang w:eastAsia="ko-KR"/>
+        </w:rPr>
         <w:t xml:space="preserve">[1] </w:t>
       </w:r>
       <w:r>
@@ -1228,7 +1418,7 @@
       <w:pPr>
         <w:rPr>
           <w:rFonts w:ascii="Arial" w:hAnsi="Arial" w:cs="Arial"/>
-          <w:lang w:eastAsia="ko-KR"/>
+          <w:kern w:val="0"/>
         </w:rPr>
       </w:pPr>
       <w:r>
@@ -1261,8 +1451,147 @@
           <w:rFonts w:ascii="Helvetica Neue" w:hAnsi="Helvetica Neue" w:cs="Helvetica Neue"/>
           <w:kern w:val="0"/>
         </w:rPr>
-        <w:t>. HybridCars.com. Retrieved 2015-09-16. U.S. cumulative sales since 2008 totaled 363,265 highway legal plug-in electric passenger cars through August 2015.</w:t>
-      </w:r>
+        <w:t xml:space="preserve">. </w:t>
+      </w:r>
+      <w:r>
+        <w:rPr>
+          <w:rFonts w:ascii="Arial" w:hAnsi="Arial" w:cs="Arial"/>
+          <w:kern w:val="0"/>
+        </w:rPr>
+        <w:t>HybridCars.com. Retrieved 2015-09-16. U.S. cumulative sales since 2008 totaled 363,265 highway legal plug-in electric passenger cars through August 2015.</w:t>
+      </w:r>
+    </w:p>
+    <w:p>
+      <w:pPr>
+        <w:rPr>
+          <w:rFonts w:ascii="Arial" w:hAnsi="Arial" w:cs="Arial"/>
+          <w:kern w:val="0"/>
+        </w:rPr>
+      </w:pPr>
+    </w:p>
+    <w:p>
+      <w:pPr>
+        <w:tabs>
+          <w:tab w:val="left" w:pos="220"/>
+          <w:tab w:val="left" w:pos="720"/>
+        </w:tabs>
+        <w:autoSpaceDE w:val="0"/>
+        <w:autoSpaceDN w:val="0"/>
+        <w:adjustRightInd w:val="0"/>
+        <w:spacing w:after="320"/>
+        <w:jc w:val="left"/>
+        <w:rPr>
+          <w:rFonts w:ascii="Arial" w:hAnsi="Arial" w:cs="Arial"/>
+          <w:kern w:val="0"/>
+        </w:rPr>
+      </w:pPr>
+      <w:r>
+        <w:rPr>
+          <w:rFonts w:ascii="Arial" w:hAnsi="Arial" w:cs="Arial"/>
+          <w:kern w:val="0"/>
+        </w:rPr>
+        <w:t xml:space="preserve">[5] </w:t>
+      </w:r>
+      <w:proofErr w:type="spellStart"/>
+      <w:r>
+        <w:rPr>
+          <w:rFonts w:ascii="Arial" w:hAnsi="Arial" w:cs="Arial"/>
+          <w:kern w:val="0"/>
+        </w:rPr>
+        <w:t>Kott</w:t>
+      </w:r>
+      <w:proofErr w:type="spellEnd"/>
+      <w:r>
+        <w:rPr>
+          <w:rFonts w:ascii="Arial" w:hAnsi="Arial" w:cs="Arial"/>
+          <w:kern w:val="0"/>
+        </w:rPr>
+        <w:t xml:space="preserve">, A.; </w:t>
+      </w:r>
+      <w:proofErr w:type="spellStart"/>
+      <w:r>
+        <w:rPr>
+          <w:rFonts w:ascii="Arial" w:hAnsi="Arial" w:cs="Arial"/>
+          <w:kern w:val="0"/>
+        </w:rPr>
+        <w:t>Abdelzaher</w:t>
+      </w:r>
+      <w:proofErr w:type="spellEnd"/>
+      <w:r>
+        <w:rPr>
+          <w:rFonts w:ascii="Arial" w:hAnsi="Arial" w:cs="Arial"/>
+          <w:kern w:val="0"/>
+        </w:rPr>
+        <w:t xml:space="preserve">, T. Resiliency and Robustness of Complex Systems and Networks. </w:t>
+      </w:r>
+      <w:r>
+        <w:rPr>
+          <w:rFonts w:ascii="Arial" w:hAnsi="Arial" w:cs="Arial"/>
+          <w:i/>
+          <w:iCs/>
+          <w:kern w:val="0"/>
+        </w:rPr>
+        <w:t xml:space="preserve">Adapt. </w:t>
+      </w:r>
+      <w:proofErr w:type="spellStart"/>
+      <w:r>
+        <w:rPr>
+          <w:rFonts w:ascii="Arial" w:hAnsi="Arial" w:cs="Arial"/>
+          <w:i/>
+          <w:iCs/>
+          <w:kern w:val="0"/>
+        </w:rPr>
+        <w:t>Dyn</w:t>
+      </w:r>
+      <w:proofErr w:type="spellEnd"/>
+      <w:r>
+        <w:rPr>
+          <w:rFonts w:ascii="Arial" w:hAnsi="Arial" w:cs="Arial"/>
+          <w:i/>
+          <w:iCs/>
+          <w:kern w:val="0"/>
+        </w:rPr>
+        <w:t xml:space="preserve">. Resilient Syst. </w:t>
+      </w:r>
+      <w:r>
+        <w:rPr>
+          <w:rFonts w:ascii="Arial" w:hAnsi="Arial" w:cs="Arial"/>
+          <w:kern w:val="0"/>
+        </w:rPr>
+        <w:t xml:space="preserve">2014, </w:t>
+      </w:r>
+      <w:r>
+        <w:rPr>
+          <w:rFonts w:ascii="Arial" w:hAnsi="Arial" w:cs="Arial"/>
+          <w:i/>
+          <w:iCs/>
+          <w:kern w:val="0"/>
+        </w:rPr>
+        <w:t>67</w:t>
+      </w:r>
+      <w:r>
+        <w:rPr>
+          <w:rFonts w:ascii="Arial" w:hAnsi="Arial" w:cs="Arial"/>
+          <w:kern w:val="0"/>
+        </w:rPr>
+        <w:t xml:space="preserve">, 67–86. </w:t>
+      </w:r>
+      <w:r>
+        <w:rPr>
+          <w:rFonts w:ascii="MS Mincho" w:eastAsia="MS Mincho" w:hAnsi="MS Mincho" w:cs="MS Mincho"/>
+          <w:kern w:val="0"/>
+        </w:rPr>
+        <w:t> +</w:t>
+      </w:r>
+    </w:p>
+    <w:p>
+      <w:pPr>
+        <w:rPr>
+          <w:rFonts w:ascii="Arial" w:hAnsi="Arial" w:cs="Arial"/>
+          <w:lang w:eastAsia="ko-KR"/>
+        </w:rPr>
+      </w:pPr>
     </w:p>
     <w:sectPr>
       <w:pgSz w:w="11900" w:h="16840"/>
@@ -1277,6 +1606,60 @@
 <file path=word/numbering.xml><?xml version="1.0" encoding="utf-8"?>
 <w:numbering xmlns:wpc="http://schemas.microsoft.com/office/word/2010/wordprocessingCanvas" xmlns:mo="http://schemas.microsoft.com/office/mac/office/2008/main" xmlns:mc="http://schemas.openxmlformats.org/markup-compatibility/2006" xmlns:mv="urn:schemas-microsoft-com:mac:vml" xmlns:o="urn:schemas-microsoft-com:office:office" xmlns:r="http://schemas.openxmlformats.org/officeDocument/2006/relationships" xmlns:m="http://schemas.openxmlformats.org/officeDocument/2006/math" xmlns:v="urn:schemas-microsoft-com:vml" xmlns:wp14="http://schemas.microsoft.com/office/word/2010/wordprocessingDrawing" xmlns:wp="http://schemas.openxmlformats.org/drawingml/2006/wordprocessingDrawing" xmlns:w10="urn:schemas-microsoft-com:office:word" xmlns:w="http://schemas.openxmlformats.org/wordprocessingml/2006/main" xmlns:w14="http://schemas.microsoft.com/office/word/2010/wordml" xmlns:w15="http://schemas.microsoft.com/office/word/2012/wordml" xmlns:wpg="http://schemas.microsoft.com/office/word/2010/wordprocessingGroup" xmlns:wpi="http://schemas.microsoft.com/office/word/2010/wordprocessingInk" xmlns:wne="http://schemas.microsoft.com/office/word/2006/wordml" xmlns:wps="http://schemas.microsoft.com/office/word/2010/wordprocessingShape" mc:Ignorable="w14 w15 wp14">
   <w:abstractNum w:abstractNumId="0">
+    <w:nsid w:val="00000001"/>
+    <w:multiLevelType w:val="hybridMultilevel"/>
+    <w:tmpl w:val="00000001"/>
+    <w:lvl w:ilvl="0" w:tplc="00000001">
+      <w:start w:val="42"/>
+      <w:numFmt w:val="decimal"/>
+      <w:lvlText w:val="%1."/>
+      <w:lvlJc w:val="left"/>
+      <w:pPr>
+        <w:ind w:left="720" w:hanging="360"/>
+      </w:pPr>
+    </w:lvl>
+    <w:lvl w:ilvl="1" w:tplc="FFFFFFFF">
+      <w:numFmt w:val="decimal"/>
+      <w:lvlText w:val=""/>
+      <w:lvlJc w:val="left"/>
+    </w:lvl>
+    <w:lvl w:ilvl="2" w:tplc="FFFFFFFF">
+      <w:numFmt w:val="decimal"/>
+      <w:lvlText w:val=""/>
+      <w:lvlJc w:val="left"/>
+    </w:lvl>
+    <w:lvl w:ilvl="3" w:tplc="FFFFFFFF">
+      <w:numFmt w:val="decimal"/>
+      <w:lvlText w:val=""/>
+      <w:lvlJc w:val="left"/>
+    </w:lvl>
+    <w:lvl w:ilvl="4" w:tplc="FFFFFFFF">
+      <w:numFmt w:val="decimal"/>
+      <w:lvlText w:val=""/>
+      <w:lvlJc w:val="left"/>
+    </w:lvl>
+    <w:lvl w:ilvl="5" w:tplc="FFFFFFFF">
+      <w:numFmt w:val="decimal"/>
+      <w:lvlText w:val=""/>
+      <w:lvlJc w:val="left"/>
+    </w:lvl>
+    <w:lvl w:ilvl="6" w:tplc="FFFFFFFF">
+      <w:numFmt w:val="decimal"/>
+      <w:lvlText w:val=""/>
+      <w:lvlJc w:val="left"/>
+    </w:lvl>
+    <w:lvl w:ilvl="7" w:tplc="FFFFFFFF">
+      <w:numFmt w:val="decimal"/>
+      <w:lvlText w:val=""/>
+      <w:lvlJc w:val="left"/>
+    </w:lvl>
+    <w:lvl w:ilvl="8" w:tplc="FFFFFFFF">
+      <w:numFmt w:val="decimal"/>
+      <w:lvlText w:val=""/>
+      <w:lvlJc w:val="left"/>
+    </w:lvl>
+  </w:abstractNum>
+  <w:abstractNum w:abstractNumId="1">
     <w:nsid w:val="31B41576"/>
     <w:multiLevelType w:val="hybridMultilevel"/>
     <w:tmpl w:val="5994F6AC"/>
@@ -1389,7 +1772,7 @@
       </w:rPr>
     </w:lvl>
   </w:abstractNum>
-  <w:abstractNum w:abstractNumId="1">
+  <w:abstractNum w:abstractNumId="2">
     <w:nsid w:val="40B77168"/>
     <w:multiLevelType w:val="hybridMultilevel"/>
     <w:tmpl w:val="7674BB74"/>
@@ -1503,9 +1886,12 @@
     </w:lvl>
   </w:abstractNum>
   <w:num w:numId="1">
+    <w:abstractNumId w:val="2"/>
+  </w:num>
+  <w:num w:numId="2">
     <w:abstractNumId w:val="1"/>
   </w:num>
-  <w:num w:numId="2">
+  <w:num w:numId="3">
     <w:abstractNumId w:val="0"/>
   </w:num>
 </w:numbering>

</xml_diff>